<commit_message>
Spellingsfout aanpassen deployment document
</commit_message>
<xml_diff>
--- a/Deployment document.docx
+++ b/Deployment document.docx
@@ -19,21 +19,7 @@
         <w:rPr>
           <w:b/>
         </w:rPr>
-        <w:t xml:space="preserve">ment </w:t>
-      </w:r>
-      <w:proofErr w:type="spellStart"/>
-      <w:r>
-        <w:rPr>
-          <w:b/>
-        </w:rPr>
-        <w:t>Competition</w:t>
-      </w:r>
-      <w:proofErr w:type="spellEnd"/>
-      <w:r>
-        <w:rPr>
-          <w:b/>
-        </w:rPr>
-        <w:t xml:space="preserve"> Yuppie:</w:t>
+        <w:t>ment Competition Yuppie:</w:t>
       </w:r>
     </w:p>
     <w:p/>
@@ -116,15 +102,7 @@
         </w:numPr>
       </w:pPr>
       <w:r>
-        <w:t xml:space="preserve">Min aantal </w:t>
-      </w:r>
-      <w:proofErr w:type="spellStart"/>
-      <w:r>
-        <w:t>characters</w:t>
-      </w:r>
-      <w:proofErr w:type="spellEnd"/>
-      <w:r>
-        <w:t xml:space="preserve"> voor de voor- en achternaam, het adres en stadsnaam</w:t>
+        <w:t>Min aantal characters voor de voor- en achternaam, het adres en stadsnaam</w:t>
       </w:r>
     </w:p>
     <w:p>
@@ -135,13 +113,8 @@
           <w:numId w:val="2"/>
         </w:numPr>
       </w:pPr>
-      <w:proofErr w:type="spellStart"/>
-      <w:r>
-        <w:t>Zipcode</w:t>
-      </w:r>
-      <w:proofErr w:type="spellEnd"/>
-      <w:r>
-        <w:t xml:space="preserve"> van min 1, geen negatieve getallen.</w:t>
+      <w:r>
+        <w:t>Zipcode van min 1, geen negatieve getallen.</w:t>
       </w:r>
     </w:p>
     <w:p>
@@ -164,21 +137,8 @@
           <w:numId w:val="2"/>
         </w:numPr>
       </w:pPr>
-      <w:proofErr w:type="spellStart"/>
-      <w:r>
-        <w:t>Ipadres</w:t>
-      </w:r>
-      <w:proofErr w:type="spellEnd"/>
-      <w:r>
-        <w:t xml:space="preserve"> uniek in de tabel </w:t>
-      </w:r>
-      <w:proofErr w:type="spellStart"/>
-      <w:r>
-        <w:t>participants</w:t>
-      </w:r>
-      <w:proofErr w:type="spellEnd"/>
-      <w:r>
-        <w:t>, bij de deelnemers van de huidige periode.</w:t>
+      <w:r>
+        <w:t>Ipadres uniek in de tabel participants, bij de deelnemers van de huidige periode.</w:t>
       </w:r>
     </w:p>
     <w:p>
@@ -193,21 +153,7 @@
         <w:rPr>
           <w:u w:val="single"/>
         </w:rPr>
-        <w:t>‘/</w:t>
-      </w:r>
-      <w:proofErr w:type="spellStart"/>
-      <w:r>
-        <w:rPr>
-          <w:u w:val="single"/>
-        </w:rPr>
-        <w:t>confirmation</w:t>
-      </w:r>
-      <w:proofErr w:type="spellEnd"/>
-      <w:r>
-        <w:rPr>
-          <w:u w:val="single"/>
-        </w:rPr>
-        <w:t>’</w:t>
+        <w:t>‘/confirmation’</w:t>
       </w:r>
       <w:r>
         <w:t xml:space="preserve">: </w:t>
@@ -261,21 +207,7 @@
         <w:rPr>
           <w:u w:val="single"/>
         </w:rPr>
-        <w:t>‘/dashboard/list-of-</w:t>
-      </w:r>
-      <w:proofErr w:type="spellStart"/>
-      <w:r>
-        <w:rPr>
-          <w:u w:val="single"/>
-        </w:rPr>
-        <w:t>participants</w:t>
-      </w:r>
-      <w:proofErr w:type="spellEnd"/>
-      <w:r>
-        <w:rPr>
-          <w:u w:val="single"/>
-        </w:rPr>
-        <w:t>’</w:t>
+        <w:t>‘/dashboard/list-of-participants’</w:t>
       </w:r>
       <w:r>
         <w:t>: Hier krijgt men een overzicht van alle deelnemers met al hun gegevens. Er staat buiten hun info ook bij of ze juist geantwoord h</w:t>
@@ -363,29 +295,8 @@
           <w:numId w:val="1"/>
         </w:numPr>
       </w:pPr>
-      <w:proofErr w:type="spellStart"/>
-      <w:r>
-        <w:t>Php</w:t>
-      </w:r>
-      <w:proofErr w:type="spellEnd"/>
-      <w:r>
-        <w:t xml:space="preserve"> versie 7.0 en composer geïnstalleerd hebben: in de </w:t>
-      </w:r>
-      <w:proofErr w:type="spellStart"/>
-      <w:r>
-        <w:t>commandline</w:t>
-      </w:r>
-      <w:proofErr w:type="spellEnd"/>
-      <w:r>
-        <w:t xml:space="preserve"> op een willekeurige locatie (bijvoorbeeld bureaublad) het commando ‘</w:t>
-      </w:r>
-      <w:proofErr w:type="spellStart"/>
-      <w:r>
-        <w:t>php</w:t>
-      </w:r>
-      <w:proofErr w:type="spellEnd"/>
-      <w:r>
-        <w:t>-v’ uitvoeren. Als dit een minimum van 7.0 bevat</w:t>
+      <w:r>
+        <w:t>Php versie 7.0 en composer geïnstalleerd hebben: in de commandline op een willekeurige locatie (bijvoorbeeld bureaublad) het commando ‘php-v’ uitvoeren. Als dit een minimum van 7.0 bevat</w:t>
       </w:r>
       <w:r>
         <w:t>,</w:t>
@@ -413,40 +324,22 @@
         </w:numPr>
       </w:pPr>
       <w:r>
-        <w:t xml:space="preserve">Een nieuwe map voorzien voor het project op de eigen computer. Hier naartoe navigeren via de </w:t>
-      </w:r>
-      <w:proofErr w:type="spellStart"/>
-      <w:r>
-        <w:t>commandline</w:t>
-      </w:r>
-      <w:proofErr w:type="spellEnd"/>
-      <w:r>
-        <w:t xml:space="preserve"> (</w:t>
+        <w:t>Een nieuwe map voorzien voor het project op de eigen computer. Hier naartoe navigeren via de commandline (</w:t>
       </w:r>
       <w:r>
         <w:t>‘</w:t>
       </w:r>
-      <w:proofErr w:type="spellStart"/>
       <w:r>
         <w:t>cmd</w:t>
       </w:r>
-      <w:proofErr w:type="spellEnd"/>
       <w:r>
         <w:t>’</w:t>
       </w:r>
       <w:r>
-        <w:t xml:space="preserve"> op </w:t>
-      </w:r>
-      <w:proofErr w:type="spellStart"/>
-      <w:r>
-        <w:t>win</w:t>
-      </w:r>
-      <w:r>
-        <w:t>dows</w:t>
-      </w:r>
-      <w:proofErr w:type="spellEnd"/>
-      <w:r>
-        <w:t xml:space="preserve">, </w:t>
+        <w:t xml:space="preserve"> op win</w:t>
+      </w:r>
+      <w:r>
+        <w:t xml:space="preserve">dows, </w:t>
       </w:r>
       <w:r>
         <w:t>‘</w:t>
@@ -458,15 +351,7 @@
         <w:t>’</w:t>
       </w:r>
       <w:r>
-        <w:t xml:space="preserve"> op </w:t>
-      </w:r>
-      <w:proofErr w:type="spellStart"/>
-      <w:r>
-        <w:t>mac</w:t>
-      </w:r>
-      <w:proofErr w:type="spellEnd"/>
-      <w:r>
-        <w:t>)</w:t>
+        <w:t xml:space="preserve"> op mac)</w:t>
       </w:r>
     </w:p>
     <w:p>
@@ -481,15 +366,7 @@
         <w:t>H</w:t>
       </w:r>
       <w:r>
-        <w:t xml:space="preserve">et commando ‘git </w:t>
-      </w:r>
-      <w:proofErr w:type="spellStart"/>
-      <w:r>
-        <w:t>clone</w:t>
-      </w:r>
-      <w:proofErr w:type="spellEnd"/>
-      <w:r>
-        <w:t xml:space="preserve"> </w:t>
+        <w:t xml:space="preserve">et commando ‘git clone </w:t>
       </w:r>
       <w:hyperlink r:id="rId7" w:history="1">
         <w:r>
@@ -500,15 +377,7 @@
         </w:r>
       </w:hyperlink>
       <w:r>
-        <w:t xml:space="preserve">’ uitvoeren. Het project is nu </w:t>
-      </w:r>
-      <w:proofErr w:type="spellStart"/>
-      <w:r>
-        <w:t>gecloned</w:t>
-      </w:r>
-      <w:proofErr w:type="spellEnd"/>
-      <w:r>
-        <w:t xml:space="preserve"> naar de lokale map.</w:t>
+        <w:t>’ uitvoeren. Het project is nu gecloned naar de lokale map.</w:t>
       </w:r>
       <w:r>
         <w:t xml:space="preserve"> </w:t>
@@ -525,11 +394,9 @@
       <w:r>
         <w:t xml:space="preserve">Om in de map te geraken voeren we het commando ‘cd </w:t>
       </w:r>
-      <w:proofErr w:type="spellStart"/>
       <w:r>
         <w:t>Webdevelopment</w:t>
       </w:r>
-      <w:proofErr w:type="spellEnd"/>
       <w:r>
         <w:t>’ uit.</w:t>
       </w:r>
@@ -543,32 +410,13 @@
         </w:numPr>
       </w:pPr>
       <w:r>
-        <w:t xml:space="preserve">Eens hierin voeren we het commando ‘composer </w:t>
-      </w:r>
-      <w:proofErr w:type="spellStart"/>
-      <w:r>
-        <w:t>install</w:t>
-      </w:r>
-      <w:proofErr w:type="spellEnd"/>
-      <w:r>
-        <w:t>’ uit.</w:t>
-      </w:r>
-      <w:r>
-        <w:t xml:space="preserve"> (om de </w:t>
-      </w:r>
-      <w:proofErr w:type="spellStart"/>
-      <w:r>
-        <w:t>vendors</w:t>
-      </w:r>
-      <w:proofErr w:type="spellEnd"/>
-      <w:r>
-        <w:t xml:space="preserve"> te installeren)</w:t>
-      </w:r>
-    </w:p>
-    <w:p>
-      <w:bookmarkStart w:id="0" w:name="_GoBack"/>
-      <w:bookmarkEnd w:id="0"/>
-    </w:p>
+        <w:t>Eens hierin voeren we het commando ‘composer install’ uit.</w:t>
+      </w:r>
+      <w:r>
+        <w:t xml:space="preserve"> (om de vendors te installeren)</w:t>
+      </w:r>
+    </w:p>
+    <w:p/>
     <w:p>
       <w:r>
         <w:t>Database</w:t>
@@ -589,15 +437,7 @@
         </w:numPr>
       </w:pPr>
       <w:r>
-        <w:t xml:space="preserve">Database aanmaken in </w:t>
-      </w:r>
-      <w:proofErr w:type="spellStart"/>
-      <w:r>
-        <w:t>phpmyadmin</w:t>
-      </w:r>
-      <w:proofErr w:type="spellEnd"/>
-      <w:r>
-        <w:t>.</w:t>
+        <w:t>Database aanmaken in phpmyadmin.</w:t>
       </w:r>
     </w:p>
     <w:p>
@@ -612,13 +452,8 @@
         <w:t>In het ‘</w:t>
       </w:r>
       <w:r>
-        <w:t>.</w:t>
-      </w:r>
-      <w:proofErr w:type="spellStart"/>
-      <w:r>
-        <w:t>env</w:t>
-      </w:r>
-      <w:proofErr w:type="spellEnd"/>
+        <w:t>.env</w:t>
+      </w:r>
       <w:r>
         <w:t>’ bestand in de projectmap kunnen de database gegevens worden aangepast</w:t>
       </w:r>
@@ -704,47 +539,7 @@
         </w:numPr>
       </w:pPr>
       <w:r>
-        <w:t xml:space="preserve">Er zijn reeds </w:t>
-      </w:r>
-      <w:proofErr w:type="spellStart"/>
-      <w:r>
-        <w:t>migrations</w:t>
-      </w:r>
-      <w:proofErr w:type="spellEnd"/>
-      <w:r>
-        <w:t xml:space="preserve"> aangemaakt waardoor u de tabellen kan aanmaken in de database met het simpele commando “</w:t>
-      </w:r>
-      <w:proofErr w:type="spellStart"/>
-      <w:r>
-        <w:t>php</w:t>
-      </w:r>
-      <w:proofErr w:type="spellEnd"/>
-      <w:r>
-        <w:t xml:space="preserve"> </w:t>
-      </w:r>
-      <w:proofErr w:type="spellStart"/>
-      <w:r>
-        <w:t>artisan</w:t>
-      </w:r>
-      <w:proofErr w:type="spellEnd"/>
-      <w:r>
-        <w:t xml:space="preserve"> </w:t>
-      </w:r>
-      <w:proofErr w:type="spellStart"/>
-      <w:r>
-        <w:t>migrate</w:t>
-      </w:r>
-      <w:proofErr w:type="spellEnd"/>
-      <w:r>
-        <w:t xml:space="preserve">” in de </w:t>
-      </w:r>
-      <w:proofErr w:type="spellStart"/>
-      <w:r>
-        <w:t>commandline</w:t>
-      </w:r>
-      <w:proofErr w:type="spellEnd"/>
-      <w:r>
-        <w:t>. (Eerst navigeren naar de projectmap)</w:t>
+        <w:t>Er zijn reeds migrations aangemaakt waardoor u de tabellen kan aanmaken in de database met het simpele commando “php artisan migrate” in de commandline. (Eerst navigeren naar de projectmap)</w:t>
       </w:r>
     </w:p>
     <w:p>
@@ -756,15 +551,7 @@
         </w:numPr>
       </w:pPr>
       <w:r>
-        <w:t xml:space="preserve">Er zijn database </w:t>
-      </w:r>
-      <w:proofErr w:type="spellStart"/>
-      <w:r>
-        <w:t>seeders</w:t>
-      </w:r>
-      <w:proofErr w:type="spellEnd"/>
-      <w:r>
-        <w:t xml:space="preserve"> aangemaakt om de tabellen te vullen met data. </w:t>
+        <w:t xml:space="preserve">Er zijn database seeders aangemaakt om de tabellen te vullen met data. </w:t>
       </w:r>
     </w:p>
     <w:p>
@@ -782,15 +569,7 @@
         <w:sym w:font="Wingdings" w:char="F0E0"/>
       </w:r>
       <w:r>
-        <w:t xml:space="preserve"> ‘</w:t>
-      </w:r>
-      <w:proofErr w:type="spellStart"/>
-      <w:r>
-        <w:t>seeds</w:t>
-      </w:r>
-      <w:proofErr w:type="spellEnd"/>
-      <w:r>
-        <w:t xml:space="preserve">’ gaan. </w:t>
+        <w:t xml:space="preserve"> ‘seeds’ gaan. </w:t>
       </w:r>
     </w:p>
     <w:p>
@@ -801,19 +580,15 @@
           <w:numId w:val="1"/>
         </w:numPr>
       </w:pPr>
-      <w:proofErr w:type="spellStart"/>
       <w:r>
         <w:t>CompetitionsTableSeeder</w:t>
       </w:r>
-      <w:proofErr w:type="spellEnd"/>
       <w:r>
         <w:t xml:space="preserve"> en </w:t>
       </w:r>
-      <w:proofErr w:type="spellStart"/>
       <w:r>
         <w:t>PeriodsTableSeeder</w:t>
       </w:r>
-      <w:proofErr w:type="spellEnd"/>
       <w:r>
         <w:t xml:space="preserve"> aanpassen naargelang de gewenste info van de wedstrijd en welke periodes er moeten zijn. Vast zijn er 4 periodes en de begin en einddatums per periode zijn aanpasbaar via ‘/dashboard’.</w:t>
       </w:r>
@@ -878,19 +653,11 @@
           <w:u w:val="single"/>
         </w:rPr>
       </w:pPr>
-      <w:proofErr w:type="spellStart"/>
       <w:r>
         <w:rPr>
           <w:u w:val="single"/>
         </w:rPr>
-        <w:t>CompetitionsTableSeeder</w:t>
-      </w:r>
-      <w:proofErr w:type="spellEnd"/>
-      <w:r>
-        <w:rPr>
-          <w:u w:val="single"/>
-        </w:rPr>
-        <w:t>:</w:t>
+        <w:t>CompetitionsTableSeeder:</w:t>
       </w:r>
     </w:p>
     <w:p>
@@ -902,15 +669,7 @@
         </w:numPr>
       </w:pPr>
       <w:r>
-        <w:t xml:space="preserve">De zaken in </w:t>
-      </w:r>
-      <w:proofErr w:type="spellStart"/>
-      <w:r>
-        <w:t>fluo</w:t>
-      </w:r>
-      <w:proofErr w:type="spellEnd"/>
-      <w:r>
-        <w:t xml:space="preserve"> mogen aangepast worden tussen de ‘’.</w:t>
+        <w:t>De zaken in fluo mogen aangepast worden tussen de ‘’.</w:t>
       </w:r>
     </w:p>
     <w:p>
@@ -923,15 +682,7 @@
       </w:pPr>
       <w:r>
         <w:lastRenderedPageBreak/>
-        <w:t>Als u een andere foto wenst, zal deze in de map ‘/public/</w:t>
-      </w:r>
-      <w:proofErr w:type="spellStart"/>
-      <w:r>
-        <w:t>img</w:t>
-      </w:r>
-      <w:proofErr w:type="spellEnd"/>
-      <w:r>
-        <w:t xml:space="preserve">’ moeten komen en zal de </w:t>
+        <w:t xml:space="preserve">Als u een andere foto wenst, zal deze in de map ‘/public/img’ moeten komen en zal de </w:t>
       </w:r>
       <w:r>
         <w:t>‘</w:t>
@@ -1003,11 +754,9 @@
           <w:numId w:val="1"/>
         </w:numPr>
       </w:pPr>
-      <w:proofErr w:type="spellStart"/>
       <w:r>
         <w:t>PeriodsTableSeeder</w:t>
       </w:r>
-      <w:proofErr w:type="spellEnd"/>
     </w:p>
     <w:p>
       <w:pPr>
@@ -1018,15 +767,7 @@
         </w:numPr>
       </w:pPr>
       <w:r>
-        <w:t xml:space="preserve">De zaken in </w:t>
-      </w:r>
-      <w:proofErr w:type="spellStart"/>
-      <w:r>
-        <w:t>fluo</w:t>
-      </w:r>
-      <w:proofErr w:type="spellEnd"/>
-      <w:r>
-        <w:t xml:space="preserve"> mogen aangepast worden tussen de ‘’.</w:t>
+        <w:t>De zaken in fluo mogen aangepast worden tussen de ‘’.</w:t>
       </w:r>
     </w:p>
     <w:p>
@@ -1044,26 +785,10 @@
         <w:t>en na zo een blok (een gelijkaardig stuk code als de afbeelding)</w:t>
       </w:r>
       <w:r>
-        <w:t xml:space="preserve"> met ‘</w:t>
-      </w:r>
-      <w:proofErr w:type="spellStart"/>
-      <w:r>
-        <w:t>period_number</w:t>
-      </w:r>
-      <w:proofErr w:type="spellEnd"/>
-      <w:r>
-        <w:t>’ =&gt; 4 plakken.</w:t>
-      </w:r>
-      <w:r>
-        <w:t xml:space="preserve"> De </w:t>
-      </w:r>
-      <w:proofErr w:type="spellStart"/>
-      <w:r>
-        <w:t>period_number</w:t>
-      </w:r>
-      <w:proofErr w:type="spellEnd"/>
-      <w:r>
-        <w:t xml:space="preserve"> moet dan natuurlijk op 5 worden gezet.</w:t>
+        <w:t xml:space="preserve"> met ‘period_number’ =&gt; 4 plakken.</w:t>
+      </w:r>
+      <w:r>
+        <w:t xml:space="preserve"> De period_number moet dan natuurlijk op 5 worden gezet.</w:t>
       </w:r>
     </w:p>
     <w:p>
@@ -1077,43 +802,14 @@
       <w:r>
         <w:t xml:space="preserve">Eens alles naar wens is kan u in de </w:t>
       </w:r>
-      <w:proofErr w:type="spellStart"/>
       <w:r>
         <w:t>command</w:t>
       </w:r>
       <w:r>
-        <w:t>line</w:t>
-      </w:r>
-      <w:proofErr w:type="spellEnd"/>
-      <w:r>
-        <w:t xml:space="preserve"> navigeren naar de projectmap en het commando</w:t>
-      </w:r>
-      <w:r>
-        <w:t>: “</w:t>
-      </w:r>
-      <w:proofErr w:type="spellStart"/>
-      <w:r>
-        <w:t>php</w:t>
-      </w:r>
-      <w:proofErr w:type="spellEnd"/>
-      <w:r>
-        <w:t xml:space="preserve"> </w:t>
-      </w:r>
-      <w:proofErr w:type="spellStart"/>
-      <w:r>
-        <w:t>artisan</w:t>
-      </w:r>
-      <w:proofErr w:type="spellEnd"/>
-      <w:r>
-        <w:t xml:space="preserve"> </w:t>
-      </w:r>
-      <w:proofErr w:type="spellStart"/>
-      <w:r>
-        <w:t>db:seed</w:t>
-      </w:r>
-      <w:proofErr w:type="spellEnd"/>
-      <w:r>
-        <w:t>”</w:t>
+        <w:t>line navigeren naar de projectmap en het commando</w:t>
+      </w:r>
+      <w:r>
+        <w:t>: “php artisan db:seed”</w:t>
       </w:r>
       <w:r>
         <w:t xml:space="preserve"> uitvoeren</w:t>
@@ -1129,15 +825,7 @@
     <w:p/>
     <w:p>
       <w:r>
-        <w:t xml:space="preserve">Mail via </w:t>
-      </w:r>
-      <w:proofErr w:type="spellStart"/>
-      <w:r>
-        <w:t>mailgun</w:t>
-      </w:r>
-      <w:proofErr w:type="spellEnd"/>
-      <w:r>
-        <w:t>:</w:t>
+        <w:t>Mail via mailgun:</w:t>
       </w:r>
     </w:p>
     <w:p>
@@ -1151,24 +839,14 @@
       <w:r>
         <w:t>In de project map het bestand ‘</w:t>
       </w:r>
-      <w:proofErr w:type="spellStart"/>
       <w:r>
         <w:t>mail.php</w:t>
       </w:r>
-      <w:proofErr w:type="spellEnd"/>
       <w:r>
         <w:t>’</w:t>
       </w:r>
       <w:r>
-        <w:t xml:space="preserve"> in de </w:t>
-      </w:r>
-      <w:proofErr w:type="spellStart"/>
-      <w:r>
-        <w:t>config</w:t>
-      </w:r>
-      <w:proofErr w:type="spellEnd"/>
-      <w:r>
-        <w:t xml:space="preserve"> map</w:t>
+        <w:t xml:space="preserve"> in de config map</w:t>
       </w:r>
       <w:r>
         <w:t xml:space="preserve"> openen</w:t>
@@ -1270,37 +948,19 @@
         <w:t>Pas in het ‘</w:t>
       </w:r>
       <w:r>
-        <w:t>.</w:t>
-      </w:r>
-      <w:proofErr w:type="spellStart"/>
-      <w:r>
-        <w:t>env</w:t>
-      </w:r>
-      <w:proofErr w:type="spellEnd"/>
+        <w:t>.env</w:t>
+      </w:r>
       <w:r>
         <w:t xml:space="preserve">’ bestand </w:t>
       </w:r>
       <w:r>
-        <w:t xml:space="preserve">de gegevens aan </w:t>
-      </w:r>
-      <w:proofErr w:type="spellStart"/>
-      <w:r>
-        <w:t>aan</w:t>
-      </w:r>
-      <w:proofErr w:type="spellEnd"/>
-      <w:r>
-        <w:t xml:space="preserve"> je </w:t>
+        <w:t xml:space="preserve">de gegevens aan aan je </w:t>
       </w:r>
       <w:r>
         <w:t xml:space="preserve">eigen </w:t>
       </w:r>
-      <w:proofErr w:type="spellStart"/>
-      <w:r>
-        <w:t>mailgun</w:t>
-      </w:r>
-      <w:proofErr w:type="spellEnd"/>
-      <w:r>
-        <w:t xml:space="preserve"> account:</w:t>
+      <w:r>
+        <w:t>mailgun account:</w:t>
       </w:r>
     </w:p>
     <w:p>
@@ -1425,48 +1085,22 @@
         <w:t xml:space="preserve">ook </w:t>
       </w:r>
       <w:r>
-        <w:t>in het ‘</w:t>
-      </w:r>
-      <w:proofErr w:type="spellStart"/>
-      <w:r>
-        <w:t>s</w:t>
+        <w:t>in het ‘s</w:t>
       </w:r>
       <w:r>
         <w:t>ervices.php</w:t>
       </w:r>
-      <w:proofErr w:type="spellEnd"/>
-      <w:r>
-        <w:t xml:space="preserve">’ bestand van de </w:t>
-      </w:r>
-      <w:proofErr w:type="spellStart"/>
-      <w:r>
-        <w:t>config</w:t>
-      </w:r>
-      <w:proofErr w:type="spellEnd"/>
-      <w:r>
-        <w:t xml:space="preserve"> map</w:t>
-      </w:r>
-      <w:r>
-        <w:t xml:space="preserve"> de gegevens aan </w:t>
-      </w:r>
-      <w:proofErr w:type="spellStart"/>
-      <w:r>
-        <w:t>aan</w:t>
-      </w:r>
-      <w:proofErr w:type="spellEnd"/>
-      <w:r>
-        <w:t xml:space="preserve"> je </w:t>
+      <w:r>
+        <w:t>’ bestand van de config map</w:t>
+      </w:r>
+      <w:r>
+        <w:t xml:space="preserve"> de gegevens aan aan je </w:t>
       </w:r>
       <w:r>
         <w:t xml:space="preserve">eigen </w:t>
       </w:r>
-      <w:proofErr w:type="spellStart"/>
-      <w:r>
-        <w:t>mailgun</w:t>
-      </w:r>
-      <w:proofErr w:type="spellEnd"/>
-      <w:r>
-        <w:t xml:space="preserve"> account</w:t>
+      <w:r>
+        <w:t>mailgun account</w:t>
       </w:r>
       <w:r>
         <w:t>.</w:t>
@@ -1587,32 +1221,18 @@
         </w:numPr>
       </w:pPr>
       <w:r>
-        <w:t xml:space="preserve">Als men via de </w:t>
-      </w:r>
-      <w:proofErr w:type="spellStart"/>
-      <w:r>
-        <w:t>commandline</w:t>
-      </w:r>
-      <w:proofErr w:type="spellEnd"/>
-      <w:r>
-        <w:t xml:space="preserve"> in de project map zit. Het commando ‘</w:t>
-      </w:r>
-      <w:proofErr w:type="spellStart"/>
-      <w:r>
-        <w:t>c</w:t>
-      </w:r>
-      <w:r>
-        <w:t>rontab</w:t>
-      </w:r>
-      <w:proofErr w:type="spellEnd"/>
-      <w:r>
-        <w:t xml:space="preserve"> –e</w:t>
-      </w:r>
-      <w:r>
-        <w:t>’ uitvoeren en het en</w:t>
-      </w:r>
-      <w:r>
-        <w:t xml:space="preserve"> onderaan </w:t>
+        <w:t>Als men via de commandline in de project map zit. Het commando ‘c</w:t>
+      </w:r>
+      <w:r>
+        <w:t>rontab –e</w:t>
+      </w:r>
+      <w:r>
+        <w:t xml:space="preserve">’ uitvoeren en </w:t>
+      </w:r>
+      <w:bookmarkStart w:id="0" w:name="_GoBack"/>
+      <w:bookmarkEnd w:id="0"/>
+      <w:r>
+        <w:t xml:space="preserve">onderaan </w:t>
       </w:r>
       <w:r>
         <w:t xml:space="preserve">het bestand deze lijn </w:t>
@@ -1754,9 +1374,18 @@
           <w:szCs w:val="17"/>
           <w:lang w:val="en-US"/>
         </w:rPr>
-        <w:t xml:space="preserve"> </w:t>
-      </w:r>
-      <w:proofErr w:type="spellStart"/>
+        <w:t xml:space="preserve"> php </w:t>
+      </w:r>
+      <w:r>
+        <w:rPr>
+          <w:rFonts w:ascii="Consolas" w:eastAsia="Times New Roman" w:hAnsi="Consolas" w:cs="Courier New"/>
+          <w:color w:val="555555"/>
+          <w:sz w:val="17"/>
+          <w:szCs w:val="17"/>
+          <w:lang w:val="en-US"/>
+        </w:rPr>
+        <w:t>/</w:t>
+      </w:r>
       <w:r>
         <w:rPr>
           <w:rFonts w:ascii="Consolas" w:eastAsia="Times New Roman" w:hAnsi="Consolas" w:cs="Courier New"/>
@@ -1765,9 +1394,18 @@
           <w:szCs w:val="17"/>
           <w:lang w:val="en-US"/>
         </w:rPr>
-        <w:t>php</w:t>
-      </w:r>
-      <w:proofErr w:type="spellEnd"/>
+        <w:t>path</w:t>
+      </w:r>
+      <w:r>
+        <w:rPr>
+          <w:rFonts w:ascii="Consolas" w:eastAsia="Times New Roman" w:hAnsi="Consolas" w:cs="Courier New"/>
+          <w:color w:val="555555"/>
+          <w:sz w:val="17"/>
+          <w:szCs w:val="17"/>
+          <w:lang w:val="en-US"/>
+        </w:rPr>
+        <w:t>/</w:t>
+      </w:r>
       <w:r>
         <w:rPr>
           <w:rFonts w:ascii="Consolas" w:eastAsia="Times New Roman" w:hAnsi="Consolas" w:cs="Courier New"/>
@@ -1776,7 +1414,7 @@
           <w:szCs w:val="17"/>
           <w:lang w:val="en-US"/>
         </w:rPr>
-        <w:t xml:space="preserve"> </w:t>
+        <w:t>to</w:t>
       </w:r>
       <w:r>
         <w:rPr>
@@ -1796,17 +1434,17 @@
           <w:szCs w:val="17"/>
           <w:lang w:val="en-US"/>
         </w:rPr>
-        <w:t>path</w:t>
-      </w:r>
-      <w:r>
-        <w:rPr>
-          <w:rFonts w:ascii="Consolas" w:eastAsia="Times New Roman" w:hAnsi="Consolas" w:cs="Courier New"/>
-          <w:color w:val="555555"/>
-          <w:sz w:val="17"/>
-          <w:szCs w:val="17"/>
-          <w:lang w:val="en-US"/>
-        </w:rPr>
-        <w:t>/</w:t>
+        <w:t>artisan schedule</w:t>
+      </w:r>
+      <w:r>
+        <w:rPr>
+          <w:rFonts w:ascii="Consolas" w:eastAsia="Times New Roman" w:hAnsi="Consolas" w:cs="Courier New"/>
+          <w:color w:val="999999"/>
+          <w:sz w:val="17"/>
+          <w:szCs w:val="17"/>
+          <w:lang w:val="en-US"/>
+        </w:rPr>
+        <w:t>:</w:t>
       </w:r>
       <w:r>
         <w:rPr>
@@ -1816,69 +1454,7 @@
           <w:szCs w:val="17"/>
           <w:lang w:val="en-US"/>
         </w:rPr>
-        <w:t>to</w:t>
-      </w:r>
-      <w:r>
-        <w:rPr>
-          <w:rFonts w:ascii="Consolas" w:eastAsia="Times New Roman" w:hAnsi="Consolas" w:cs="Courier New"/>
-          <w:color w:val="555555"/>
-          <w:sz w:val="17"/>
-          <w:szCs w:val="17"/>
-          <w:lang w:val="en-US"/>
-        </w:rPr>
-        <w:t>/</w:t>
-      </w:r>
-      <w:r>
-        <w:rPr>
-          <w:rFonts w:ascii="Consolas" w:eastAsia="Times New Roman" w:hAnsi="Consolas" w:cs="Courier New"/>
-          <w:color w:val="000000"/>
-          <w:sz w:val="17"/>
-          <w:szCs w:val="17"/>
-          <w:lang w:val="en-US"/>
-        </w:rPr>
-        <w:t xml:space="preserve">artisan </w:t>
-      </w:r>
-      <w:proofErr w:type="spellStart"/>
-      <w:r>
-        <w:rPr>
-          <w:rFonts w:ascii="Consolas" w:eastAsia="Times New Roman" w:hAnsi="Consolas" w:cs="Courier New"/>
-          <w:color w:val="000000"/>
-          <w:sz w:val="17"/>
-          <w:szCs w:val="17"/>
-          <w:lang w:val="en-US"/>
-        </w:rPr>
-        <w:t>schedule</w:t>
-      </w:r>
-      <w:r>
-        <w:rPr>
-          <w:rFonts w:ascii="Consolas" w:eastAsia="Times New Roman" w:hAnsi="Consolas" w:cs="Courier New"/>
-          <w:color w:val="999999"/>
-          <w:sz w:val="17"/>
-          <w:szCs w:val="17"/>
-          <w:lang w:val="en-US"/>
-        </w:rPr>
-        <w:t>:</w:t>
-      </w:r>
-      <w:r>
-        <w:rPr>
-          <w:rFonts w:ascii="Consolas" w:eastAsia="Times New Roman" w:hAnsi="Consolas" w:cs="Courier New"/>
-          <w:color w:val="000000"/>
-          <w:sz w:val="17"/>
-          <w:szCs w:val="17"/>
-          <w:lang w:val="en-US"/>
-        </w:rPr>
-        <w:t>run</w:t>
-      </w:r>
-      <w:proofErr w:type="spellEnd"/>
-      <w:r>
-        <w:rPr>
-          <w:rFonts w:ascii="Consolas" w:eastAsia="Times New Roman" w:hAnsi="Consolas" w:cs="Courier New"/>
-          <w:color w:val="000000"/>
-          <w:sz w:val="17"/>
-          <w:szCs w:val="17"/>
-          <w:lang w:val="en-US"/>
-        </w:rPr>
-        <w:t xml:space="preserve"> </w:t>
+        <w:t xml:space="preserve">run </w:t>
       </w:r>
       <w:r>
         <w:rPr>

</xml_diff>